<commit_message>
Finalização do Lab 3
</commit_message>
<xml_diff>
--- a/Documentos/GQM.docx
+++ b/Documentos/GQM.docx
@@ -807,7 +807,7 @@
                 <w:sz w:val="24"/>
                 <w:szCs w:val="24"/>
               </w:rPr>
-              <w:t>respondidas</w:t>
+              <w:t>populares</w:t>
             </w:r>
             <w:r>
               <w:rPr>
@@ -972,7 +972,7 @@
                 <w:sz w:val="24"/>
                 <w:szCs w:val="24"/>
               </w:rPr>
-              <w:t>respondidas</w:t>
+              <w:t>populares</w:t>
             </w:r>
             <w:r>
               <w:rPr>
@@ -1101,15 +1101,39 @@
                 <w:sz w:val="24"/>
                 <w:szCs w:val="24"/>
               </w:rPr>
-              <w:t>A popularidade de um repositório influencia no número</w:t>
-            </w:r>
-            <w:r>
-              <w:rPr>
-                <w:rFonts w:ascii="Times New Roman" w:hAnsi="Times New Roman" w:cs="Times New Roman"/>
-                <w:sz w:val="24"/>
-                <w:szCs w:val="24"/>
-              </w:rPr>
-              <w:t xml:space="preserve"> de comentários da resposta aceita</w:t>
+              <w:t>R</w:t>
+            </w:r>
+            <w:r>
+              <w:rPr>
+                <w:rFonts w:ascii="Times New Roman" w:hAnsi="Times New Roman" w:cs="Times New Roman"/>
+                <w:sz w:val="24"/>
+                <w:szCs w:val="24"/>
+              </w:rPr>
+              <w:t>esposta</w:t>
+            </w:r>
+            <w:r>
+              <w:rPr>
+                <w:rFonts w:ascii="Times New Roman" w:hAnsi="Times New Roman" w:cs="Times New Roman"/>
+                <w:sz w:val="24"/>
+                <w:szCs w:val="24"/>
+              </w:rPr>
+              <w:t>s</w:t>
+            </w:r>
+            <w:r>
+              <w:rPr>
+                <w:rFonts w:ascii="Times New Roman" w:hAnsi="Times New Roman" w:cs="Times New Roman"/>
+                <w:sz w:val="24"/>
+                <w:szCs w:val="24"/>
+              </w:rPr>
+              <w:t xml:space="preserve"> aceita</w:t>
+            </w:r>
+            <w:r>
+              <w:rPr>
+                <w:rFonts w:ascii="Times New Roman" w:hAnsi="Times New Roman" w:cs="Times New Roman"/>
+                <w:sz w:val="24"/>
+                <w:szCs w:val="24"/>
+              </w:rPr>
+              <w:t>s</w:t>
             </w:r>
             <w:r>
               <w:rPr>
@@ -1167,7 +1191,15 @@
                 <w:sz w:val="24"/>
                 <w:szCs w:val="24"/>
               </w:rPr>
-              <w:t xml:space="preserve"> deste</w:t>
+              <w:t xml:space="preserve"> possuem um alto </w:t>
+            </w:r>
+            <w:r>
+              <w:rPr>
+                <w:rFonts w:ascii="Times New Roman" w:hAnsi="Times New Roman" w:cs="Times New Roman"/>
+                <w:sz w:val="24"/>
+                <w:szCs w:val="24"/>
+              </w:rPr>
+              <w:t>número de comentários</w:t>
             </w:r>
             <w:r>
               <w:rPr>
@@ -1226,15 +1258,73 @@
                 <w:sz w:val="24"/>
                 <w:szCs w:val="24"/>
               </w:rPr>
-              <w:t xml:space="preserve"> comentários da resposta aceita para</w:t>
-            </w:r>
-            <w:r>
-              <w:rPr>
-                <w:rFonts w:ascii="Times New Roman" w:hAnsi="Times New Roman" w:cs="Times New Roman"/>
-                <w:sz w:val="24"/>
-                <w:szCs w:val="24"/>
-              </w:rPr>
-              <w:t xml:space="preserve"> perguntas no </w:t>
+              <w:t xml:space="preserve"> comentários </w:t>
+            </w:r>
+            <w:proofErr w:type="gramStart"/>
+            <w:r>
+              <w:rPr>
+                <w:rFonts w:ascii="Times New Roman" w:hAnsi="Times New Roman" w:cs="Times New Roman"/>
+                <w:sz w:val="24"/>
+                <w:szCs w:val="24"/>
+              </w:rPr>
+              <w:t>da resposta</w:t>
+            </w:r>
+            <w:r>
+              <w:rPr>
+                <w:rFonts w:ascii="Times New Roman" w:hAnsi="Times New Roman" w:cs="Times New Roman"/>
+                <w:sz w:val="24"/>
+                <w:szCs w:val="24"/>
+              </w:rPr>
+              <w:t>s</w:t>
+            </w:r>
+            <w:r>
+              <w:rPr>
+                <w:rFonts w:ascii="Times New Roman" w:hAnsi="Times New Roman" w:cs="Times New Roman"/>
+                <w:sz w:val="24"/>
+                <w:szCs w:val="24"/>
+              </w:rPr>
+              <w:t xml:space="preserve"> aceita</w:t>
+            </w:r>
+            <w:r>
+              <w:rPr>
+                <w:rFonts w:ascii="Times New Roman" w:hAnsi="Times New Roman" w:cs="Times New Roman"/>
+                <w:sz w:val="24"/>
+                <w:szCs w:val="24"/>
+              </w:rPr>
+              <w:t>s</w:t>
+            </w:r>
+            <w:proofErr w:type="gramEnd"/>
+            <w:r>
+              <w:rPr>
+                <w:rFonts w:ascii="Times New Roman" w:hAnsi="Times New Roman" w:cs="Times New Roman"/>
+                <w:sz w:val="24"/>
+                <w:szCs w:val="24"/>
+              </w:rPr>
+              <w:t xml:space="preserve"> para</w:t>
+            </w:r>
+            <w:r>
+              <w:rPr>
+                <w:rFonts w:ascii="Times New Roman" w:hAnsi="Times New Roman" w:cs="Times New Roman"/>
+                <w:sz w:val="24"/>
+                <w:szCs w:val="24"/>
+              </w:rPr>
+              <w:t xml:space="preserve"> perguntas </w:t>
+            </w:r>
+            <w:r>
+              <w:rPr>
+                <w:rFonts w:ascii="Times New Roman" w:hAnsi="Times New Roman" w:cs="Times New Roman"/>
+                <w:sz w:val="24"/>
+                <w:szCs w:val="24"/>
+              </w:rPr>
+              <w:t>relacionadas</w:t>
+            </w:r>
+            <w:r>
+              <w:rPr>
+                <w:rFonts w:ascii="Times New Roman" w:hAnsi="Times New Roman" w:cs="Times New Roman"/>
+                <w:sz w:val="24"/>
+                <w:szCs w:val="24"/>
+              </w:rPr>
+              <w:t xml:space="preserve"> às </w:t>
             </w:r>
             <w:proofErr w:type="spellStart"/>
             <w:r>
@@ -1243,35 +1333,35 @@
                 <w:sz w:val="24"/>
                 <w:szCs w:val="24"/>
               </w:rPr>
+              <w:t>issues</w:t>
+            </w:r>
+            <w:proofErr w:type="spellEnd"/>
+            <w:r>
+              <w:rPr>
+                <w:rFonts w:ascii="Times New Roman" w:hAnsi="Times New Roman" w:cs="Times New Roman"/>
+                <w:sz w:val="24"/>
+                <w:szCs w:val="24"/>
+              </w:rPr>
+              <w:t xml:space="preserve"> </w:t>
+            </w:r>
+            <w:r>
+              <w:rPr>
+                <w:rFonts w:ascii="Times New Roman" w:hAnsi="Times New Roman" w:cs="Times New Roman"/>
+                <w:sz w:val="24"/>
+                <w:szCs w:val="24"/>
+              </w:rPr>
+              <w:t xml:space="preserve">no </w:t>
+            </w:r>
+            <w:proofErr w:type="spellStart"/>
+            <w:r>
+              <w:rPr>
+                <w:rFonts w:ascii="Times New Roman" w:hAnsi="Times New Roman" w:cs="Times New Roman"/>
+                <w:sz w:val="24"/>
+                <w:szCs w:val="24"/>
+              </w:rPr>
               <w:t>StackOverflow</w:t>
             </w:r>
             <w:proofErr w:type="spellEnd"/>
-            <w:r>
-              <w:rPr>
-                <w:rFonts w:ascii="Times New Roman" w:hAnsi="Times New Roman" w:cs="Times New Roman"/>
-                <w:sz w:val="24"/>
-                <w:szCs w:val="24"/>
-              </w:rPr>
-              <w:t xml:space="preserve"> por </w:t>
-            </w:r>
-            <w:proofErr w:type="spellStart"/>
-            <w:r>
-              <w:rPr>
-                <w:rFonts w:ascii="Times New Roman" w:hAnsi="Times New Roman" w:cs="Times New Roman"/>
-                <w:sz w:val="24"/>
-                <w:szCs w:val="24"/>
-              </w:rPr>
-              <w:t>issues</w:t>
-            </w:r>
-            <w:proofErr w:type="spellEnd"/>
-            <w:r>
-              <w:rPr>
-                <w:rFonts w:ascii="Times New Roman" w:hAnsi="Times New Roman" w:cs="Times New Roman"/>
-                <w:sz w:val="24"/>
-                <w:szCs w:val="24"/>
-              </w:rPr>
-              <w:t xml:space="preserve"> dos repositórios</w:t>
-            </w:r>
           </w:p>
         </w:tc>
       </w:tr>

</xml_diff>